<commit_message>
Added visualizations for long regression tables
</commit_message>
<xml_diff>
--- a/tex/sections/docs/compad_literature_review.docx
+++ b/tex/sections/docs/compad_literature_review.docx
@@ -23,7 +23,21 @@
           <w:rFonts w:ascii="Times New Roman" w:hAnsi="Times New Roman" w:cs="Times New Roman"/>
           <w:lang w:val="en-GB"/>
         </w:rPr>
-        <w:t>trade creation (allowing cheaper products from PTA members to substitute for more expensive domestic products) and trade diversion (substituting products from non</w:t>
+        <w:t xml:space="preserve">trade creation (allowing cheaper products from </w:t>
+      </w:r>
+      <w:r>
+        <w:rPr>
+          <w:rFonts w:ascii="Times New Roman" w:hAnsi="Times New Roman" w:cs="Times New Roman"/>
+          <w:lang w:val="en-GB"/>
+        </w:rPr>
+        <w:t>TA</w:t>
+      </w:r>
+      <w:r>
+        <w:rPr>
+          <w:rFonts w:ascii="Times New Roman" w:hAnsi="Times New Roman" w:cs="Times New Roman"/>
+          <w:lang w:val="en-GB"/>
+        </w:rPr>
+        <w:t xml:space="preserve"> members to substitute for more expensive domestic products) and trade diversion (substituting products from non</w:t>
       </w:r>
       <w:r>
         <w:rPr>
@@ -37,14 +51,63 @@
           <w:rFonts w:ascii="Times New Roman" w:hAnsi="Times New Roman" w:cs="Times New Roman"/>
           <w:lang w:val="en-GB"/>
         </w:rPr>
-        <w:t xml:space="preserve">PTA members that were cheaper before the PTA with products from PTA members that are cheaper now due to </w:t>
-      </w:r>
-      <w:r>
-        <w:rPr>
-          <w:rFonts w:ascii="Times New Roman" w:hAnsi="Times New Roman" w:cs="Times New Roman"/>
-          <w:lang w:val="en-GB"/>
-        </w:rPr>
-        <w:t xml:space="preserve">the PTA </w:t>
+        <w:t>TA</w:t>
+      </w:r>
+      <w:r>
+        <w:rPr>
+          <w:rFonts w:ascii="Times New Roman" w:hAnsi="Times New Roman" w:cs="Times New Roman"/>
+          <w:lang w:val="en-GB"/>
+        </w:rPr>
+        <w:t xml:space="preserve"> members that were cheaper before the </w:t>
+      </w:r>
+      <w:r>
+        <w:rPr>
+          <w:rFonts w:ascii="Times New Roman" w:hAnsi="Times New Roman" w:cs="Times New Roman"/>
+          <w:lang w:val="en-GB"/>
+        </w:rPr>
+        <w:t>TA</w:t>
+      </w:r>
+      <w:r>
+        <w:rPr>
+          <w:rFonts w:ascii="Times New Roman" w:hAnsi="Times New Roman" w:cs="Times New Roman"/>
+          <w:lang w:val="en-GB"/>
+        </w:rPr>
+        <w:t xml:space="preserve"> with products from </w:t>
+      </w:r>
+      <w:r>
+        <w:rPr>
+          <w:rFonts w:ascii="Times New Roman" w:hAnsi="Times New Roman" w:cs="Times New Roman"/>
+          <w:lang w:val="en-GB"/>
+        </w:rPr>
+        <w:t>TA</w:t>
+      </w:r>
+      <w:r>
+        <w:rPr>
+          <w:rFonts w:ascii="Times New Roman" w:hAnsi="Times New Roman" w:cs="Times New Roman"/>
+          <w:lang w:val="en-GB"/>
+        </w:rPr>
+        <w:t xml:space="preserve"> members that are cheaper now due to </w:t>
+      </w:r>
+      <w:r>
+        <w:rPr>
+          <w:rFonts w:ascii="Times New Roman" w:hAnsi="Times New Roman" w:cs="Times New Roman"/>
+          <w:lang w:val="en-GB"/>
+        </w:rPr>
+        <w:t xml:space="preserve">the </w:t>
+      </w:r>
+      <w:r>
+        <w:rPr>
+          <w:rFonts w:ascii="Times New Roman" w:hAnsi="Times New Roman" w:cs="Times New Roman"/>
+          <w:lang w:val="en-GB"/>
+        </w:rPr>
+        <w:t>TA</w:t>
+      </w:r>
+      <w:r>
+        <w:rPr>
+          <w:rFonts w:ascii="Times New Roman" w:hAnsi="Times New Roman" w:cs="Times New Roman"/>
+          <w:lang w:val="en-GB"/>
+        </w:rPr>
+        <w:t xml:space="preserve"> </w:t>
       </w:r>
       <w:r>
         <w:rPr>
@@ -150,14 +213,70 @@
           <w:rFonts w:ascii="Times New Roman" w:hAnsi="Times New Roman" w:cs="Times New Roman"/>
           <w:lang w:val="en-GB"/>
         </w:rPr>
-        <w:t xml:space="preserve">that the impact of PTAs depends on the comparative advantage of member countries. </w:t>
-      </w:r>
-      <w:r>
-        <w:rPr>
-          <w:rFonts w:ascii="Times New Roman" w:hAnsi="Times New Roman" w:cs="Times New Roman"/>
-          <w:lang w:val="en-GB"/>
-        </w:rPr>
-        <w:t xml:space="preserve">In particular, it argues that PTAs magnify the impacts of a country’s comparative advantage, relative to the world and to other member countries signatories of a common PTA. If member countries of a PTA </w:t>
+        <w:t xml:space="preserve">that the impact of </w:t>
+      </w:r>
+      <w:r>
+        <w:rPr>
+          <w:rFonts w:ascii="Times New Roman" w:hAnsi="Times New Roman" w:cs="Times New Roman"/>
+          <w:lang w:val="en-GB"/>
+        </w:rPr>
+        <w:t>TA</w:t>
+      </w:r>
+      <w:r>
+        <w:rPr>
+          <w:rFonts w:ascii="Times New Roman" w:hAnsi="Times New Roman" w:cs="Times New Roman"/>
+          <w:lang w:val="en-GB"/>
+        </w:rPr>
+        <w:t xml:space="preserve">s depends on the comparative advantage of member countries. </w:t>
+      </w:r>
+      <w:r>
+        <w:rPr>
+          <w:rFonts w:ascii="Times New Roman" w:hAnsi="Times New Roman" w:cs="Times New Roman"/>
+          <w:lang w:val="en-GB"/>
+        </w:rPr>
+        <w:t xml:space="preserve">In particular, it argues that </w:t>
+      </w:r>
+      <w:r>
+        <w:rPr>
+          <w:rFonts w:ascii="Times New Roman" w:hAnsi="Times New Roman" w:cs="Times New Roman"/>
+          <w:lang w:val="en-GB"/>
+        </w:rPr>
+        <w:t>TA</w:t>
+      </w:r>
+      <w:r>
+        <w:rPr>
+          <w:rFonts w:ascii="Times New Roman" w:hAnsi="Times New Roman" w:cs="Times New Roman"/>
+          <w:lang w:val="en-GB"/>
+        </w:rPr>
+        <w:t xml:space="preserve">s magnify the impacts of a country’s comparative advantage, relative to the world and to other member countries signatories of a common </w:t>
+      </w:r>
+      <w:r>
+        <w:rPr>
+          <w:rFonts w:ascii="Times New Roman" w:hAnsi="Times New Roman" w:cs="Times New Roman"/>
+          <w:lang w:val="en-GB"/>
+        </w:rPr>
+        <w:t>TA</w:t>
+      </w:r>
+      <w:r>
+        <w:rPr>
+          <w:rFonts w:ascii="Times New Roman" w:hAnsi="Times New Roman" w:cs="Times New Roman"/>
+          <w:lang w:val="en-GB"/>
+        </w:rPr>
+        <w:t xml:space="preserve">. If member countries of a </w:t>
+      </w:r>
+      <w:r>
+        <w:rPr>
+          <w:rFonts w:ascii="Times New Roman" w:hAnsi="Times New Roman" w:cs="Times New Roman"/>
+          <w:lang w:val="en-GB"/>
+        </w:rPr>
+        <w:t>TA</w:t>
+      </w:r>
+      <w:r>
+        <w:rPr>
+          <w:rFonts w:ascii="Times New Roman" w:hAnsi="Times New Roman" w:cs="Times New Roman"/>
+          <w:lang w:val="en-GB"/>
+        </w:rPr>
+        <w:t xml:space="preserve"> </w:t>
       </w:r>
       <w:r>
         <w:rPr>
@@ -354,7 +473,14 @@
           <w:rFonts w:ascii="Times New Roman" w:hAnsi="Times New Roman" w:cs="Times New Roman"/>
           <w:lang w:val="en-GB"/>
         </w:rPr>
-        <w:t xml:space="preserve"> PTA</w:t>
+        <w:t xml:space="preserve"> </w:t>
+      </w:r>
+      <w:r>
+        <w:rPr>
+          <w:rFonts w:ascii="Times New Roman" w:hAnsi="Times New Roman" w:cs="Times New Roman"/>
+          <w:lang w:val="en-GB"/>
+        </w:rPr>
+        <w:t>TA</w:t>
       </w:r>
       <w:r>
         <w:rPr>
@@ -417,7 +543,21 @@
           <w:rFonts w:ascii="Times New Roman" w:hAnsi="Times New Roman" w:cs="Times New Roman"/>
           <w:lang w:val="en-GB"/>
         </w:rPr>
-        <w:t xml:space="preserve">seek a PTA with the other </w:t>
+        <w:t xml:space="preserve">seek a </w:t>
+      </w:r>
+      <w:r>
+        <w:rPr>
+          <w:rFonts w:ascii="Times New Roman" w:hAnsi="Times New Roman" w:cs="Times New Roman"/>
+          <w:lang w:val="en-GB"/>
+        </w:rPr>
+        <w:t>TA</w:t>
+      </w:r>
+      <w:r>
+        <w:rPr>
+          <w:rFonts w:ascii="Times New Roman" w:hAnsi="Times New Roman" w:cs="Times New Roman"/>
+          <w:lang w:val="en-GB"/>
+        </w:rPr>
+        <w:t xml:space="preserve"> with the other </w:t>
       </w:r>
       <w:r>
         <w:rPr>
@@ -502,7 +642,21 @@
           <w:rFonts w:ascii="Times New Roman" w:hAnsi="Times New Roman" w:cs="Times New Roman"/>
           <w:lang w:val="en-GB"/>
         </w:rPr>
-        <w:t xml:space="preserve"> of PTAs, as </w:t>
+        <w:t xml:space="preserve"> of </w:t>
+      </w:r>
+      <w:r>
+        <w:rPr>
+          <w:rFonts w:ascii="Times New Roman" w:hAnsi="Times New Roman" w:cs="Times New Roman"/>
+          <w:lang w:val="en-GB"/>
+        </w:rPr>
+        <w:t>TA</w:t>
+      </w:r>
+      <w:r>
+        <w:rPr>
+          <w:rFonts w:ascii="Times New Roman" w:hAnsi="Times New Roman" w:cs="Times New Roman"/>
+          <w:lang w:val="en-GB"/>
+        </w:rPr>
+        <w:t xml:space="preserve">s, as </w:t>
       </w:r>
       <w:r>
         <w:rPr>
@@ -797,7 +951,21 @@
           <w:rFonts w:ascii="Times New Roman" w:hAnsi="Times New Roman" w:cs="Times New Roman"/>
           <w:lang w:val="en-GB"/>
         </w:rPr>
-        <w:t xml:space="preserve">South countries can benefit from greater technological diffusion from North-South PTAs as the </w:t>
+        <w:t xml:space="preserve">South countries can benefit from greater technological diffusion from North-South </w:t>
+      </w:r>
+      <w:r>
+        <w:rPr>
+          <w:rFonts w:ascii="Times New Roman" w:hAnsi="Times New Roman" w:cs="Times New Roman"/>
+          <w:lang w:val="en-GB"/>
+        </w:rPr>
+        <w:t>TA</w:t>
+      </w:r>
+      <w:r>
+        <w:rPr>
+          <w:rFonts w:ascii="Times New Roman" w:hAnsi="Times New Roman" w:cs="Times New Roman"/>
+          <w:lang w:val="en-GB"/>
+        </w:rPr>
+        <w:t xml:space="preserve">s as the </w:t>
       </w:r>
       <w:r>
         <w:rPr>
@@ -925,7 +1093,21 @@
           <w:rFonts w:ascii="Times New Roman" w:hAnsi="Times New Roman" w:cs="Times New Roman"/>
           <w:lang w:val="en-GB"/>
         </w:rPr>
-        <w:t xml:space="preserve">, North-South PTAs are </w:t>
+        <w:t xml:space="preserve">, North-South </w:t>
+      </w:r>
+      <w:r>
+        <w:rPr>
+          <w:rFonts w:ascii="Times New Roman" w:hAnsi="Times New Roman" w:cs="Times New Roman"/>
+          <w:lang w:val="en-GB"/>
+        </w:rPr>
+        <w:t>TA</w:t>
+      </w:r>
+      <w:r>
+        <w:rPr>
+          <w:rFonts w:ascii="Times New Roman" w:hAnsi="Times New Roman" w:cs="Times New Roman"/>
+          <w:lang w:val="en-GB"/>
+        </w:rPr>
+        <w:t xml:space="preserve">s are </w:t>
       </w:r>
       <w:r>
         <w:rPr>
@@ -1042,7 +1224,7 @@
         <w:pStyle w:val="Bibliography"/>
         <w:rPr>
           <w:rFonts w:ascii="Times New Roman" w:hAnsi="Times New Roman" w:cs="Times New Roman"/>
-          <w:lang w:val="en-US"/>
+          <w:lang w:val="en-GB"/>
         </w:rPr>
       </w:pPr>
       <w:r>
@@ -1069,26 +1251,51 @@
         </w:rPr>
         <w:fldChar w:fldCharType="separate"/>
       </w:r>
-      <w:r>
-        <w:rPr>
-          <w:rFonts w:ascii="Times New Roman" w:hAnsi="Times New Roman" w:cs="Times New Roman"/>
-          <w:lang w:val="en-US"/>
-        </w:rPr>
-        <w:t xml:space="preserve">Cipollina, M. and Salvatici, L. (2010) ‘Reciprocal Trade Agreements in Gravity Models: A Meta-Analysis’, </w:t>
+      <w:proofErr w:type="spellStart"/>
+      <w:r>
+        <w:rPr>
+          <w:rFonts w:ascii="Times New Roman" w:hAnsi="Times New Roman" w:cs="Times New Roman"/>
+          <w:lang w:val="en-GB"/>
+        </w:rPr>
+        <w:t>Cipollina</w:t>
+      </w:r>
+      <w:proofErr w:type="spellEnd"/>
+      <w:r>
+        <w:rPr>
+          <w:rFonts w:ascii="Times New Roman" w:hAnsi="Times New Roman" w:cs="Times New Roman"/>
+          <w:lang w:val="en-GB"/>
+        </w:rPr>
+        <w:t xml:space="preserve">, M. and </w:t>
+      </w:r>
+      <w:proofErr w:type="spellStart"/>
+      <w:r>
+        <w:rPr>
+          <w:rFonts w:ascii="Times New Roman" w:hAnsi="Times New Roman" w:cs="Times New Roman"/>
+          <w:lang w:val="en-GB"/>
+        </w:rPr>
+        <w:t>Salvatici</w:t>
+      </w:r>
+      <w:proofErr w:type="spellEnd"/>
+      <w:r>
+        <w:rPr>
+          <w:rFonts w:ascii="Times New Roman" w:hAnsi="Times New Roman" w:cs="Times New Roman"/>
+          <w:lang w:val="en-GB"/>
+        </w:rPr>
+        <w:t xml:space="preserve">, L. (2010) ‘Reciprocal Trade Agreements in Gravity Models: A Meta-Analysis’, </w:t>
       </w:r>
       <w:r>
         <w:rPr>
           <w:rFonts w:ascii="Times New Roman" w:hAnsi="Times New Roman" w:cs="Times New Roman"/>
           <w:i/>
           <w:iCs/>
-          <w:lang w:val="en-US"/>
+          <w:lang w:val="en-GB"/>
         </w:rPr>
         <w:t>Review of International Economics</w:t>
       </w:r>
       <w:r>
         <w:rPr>
           <w:rFonts w:ascii="Times New Roman" w:hAnsi="Times New Roman" w:cs="Times New Roman"/>
-          <w:lang w:val="en-US"/>
+          <w:lang w:val="en-GB"/>
         </w:rPr>
         <w:t>, 18(1), pp. 63–80. Available at: https://doi.org/10.1111/j.1467-9396.2009.00877.x.</w:t>
       </w:r>
@@ -1098,29 +1305,38 @@
         <w:pStyle w:val="Bibliography"/>
         <w:rPr>
           <w:rFonts w:ascii="Times New Roman" w:hAnsi="Times New Roman" w:cs="Times New Roman"/>
-          <w:lang w:val="en-US"/>
+          <w:lang w:val="en-GB"/>
         </w:rPr>
       </w:pPr>
-      <w:r>
-        <w:rPr>
-          <w:rFonts w:ascii="Times New Roman" w:hAnsi="Times New Roman" w:cs="Times New Roman"/>
-          <w:lang w:val="en-US"/>
-        </w:rPr>
-        <w:t xml:space="preserve">Dahi, O.S. and Demir, F. (2013) ‘Preferential trade agreements and manufactured goods exports: does it matter whom you PTA with?’, </w:t>
+      <w:proofErr w:type="spellStart"/>
+      <w:r>
+        <w:rPr>
+          <w:rFonts w:ascii="Times New Roman" w:hAnsi="Times New Roman" w:cs="Times New Roman"/>
+          <w:lang w:val="en-GB"/>
+        </w:rPr>
+        <w:t>Dahi</w:t>
+      </w:r>
+      <w:proofErr w:type="spellEnd"/>
+      <w:r>
+        <w:rPr>
+          <w:rFonts w:ascii="Times New Roman" w:hAnsi="Times New Roman" w:cs="Times New Roman"/>
+          <w:lang w:val="en-GB"/>
+        </w:rPr>
+        <w:t xml:space="preserve">, O.S. and Demir, F. (2013) ‘Preferential trade agreements and manufactured goods exports: does it matter whom you PTA with?’, </w:t>
       </w:r>
       <w:r>
         <w:rPr>
           <w:rFonts w:ascii="Times New Roman" w:hAnsi="Times New Roman" w:cs="Times New Roman"/>
           <w:i/>
           <w:iCs/>
-          <w:lang w:val="en-US"/>
+          <w:lang w:val="en-GB"/>
         </w:rPr>
         <w:t>Applied Economics</w:t>
       </w:r>
       <w:r>
         <w:rPr>
           <w:rFonts w:ascii="Times New Roman" w:hAnsi="Times New Roman" w:cs="Times New Roman"/>
-          <w:lang w:val="en-US"/>
+          <w:lang w:val="en-GB"/>
         </w:rPr>
         <w:t>, 45(34), pp. 4754–4772. Available at: https://doi.org/10.1080/00036846.2013.804169.</w:t>
       </w:r>
@@ -1130,29 +1346,45 @@
         <w:pStyle w:val="Bibliography"/>
         <w:rPr>
           <w:rFonts w:ascii="Times New Roman" w:hAnsi="Times New Roman" w:cs="Times New Roman"/>
-          <w:lang w:val="en-US"/>
+          <w:lang w:val="en-GB"/>
         </w:rPr>
       </w:pPr>
       <w:r>
         <w:rPr>
           <w:rFonts w:ascii="Times New Roman" w:hAnsi="Times New Roman" w:cs="Times New Roman"/>
-          <w:lang w:val="en-US"/>
-        </w:rPr>
-        <w:t xml:space="preserve">Deme, M. and Ndrianasy, E.R. (2017) ‘Trade-creation and trade-diversion effects of regional trade arrangements: low-income countries’, </w:t>
+          <w:lang w:val="en-GB"/>
+        </w:rPr>
+        <w:t xml:space="preserve">Deme, M. and </w:t>
+      </w:r>
+      <w:proofErr w:type="spellStart"/>
+      <w:r>
+        <w:rPr>
+          <w:rFonts w:ascii="Times New Roman" w:hAnsi="Times New Roman" w:cs="Times New Roman"/>
+          <w:lang w:val="en-GB"/>
+        </w:rPr>
+        <w:t>Ndrianasy</w:t>
+      </w:r>
+      <w:proofErr w:type="spellEnd"/>
+      <w:r>
+        <w:rPr>
+          <w:rFonts w:ascii="Times New Roman" w:hAnsi="Times New Roman" w:cs="Times New Roman"/>
+          <w:lang w:val="en-GB"/>
+        </w:rPr>
+        <w:t xml:space="preserve">, E.R. (2017) ‘Trade-creation and trade-diversion effects of regional trade arrangements: low-income countries’, </w:t>
       </w:r>
       <w:r>
         <w:rPr>
           <w:rFonts w:ascii="Times New Roman" w:hAnsi="Times New Roman" w:cs="Times New Roman"/>
           <w:i/>
           <w:iCs/>
-          <w:lang w:val="en-US"/>
+          <w:lang w:val="en-GB"/>
         </w:rPr>
         <w:t>Applied Economics</w:t>
       </w:r>
       <w:r>
         <w:rPr>
           <w:rFonts w:ascii="Times New Roman" w:hAnsi="Times New Roman" w:cs="Times New Roman"/>
-          <w:lang w:val="en-US"/>
+          <w:lang w:val="en-GB"/>
         </w:rPr>
         <w:t>, 49(22), pp. 2188–2202. Available at: https://doi.org/10.1080/00036846.2016.1234700.</w:t>
       </w:r>
@@ -1162,29 +1394,54 @@
         <w:pStyle w:val="Bibliography"/>
         <w:rPr>
           <w:rFonts w:ascii="Times New Roman" w:hAnsi="Times New Roman" w:cs="Times New Roman"/>
-          <w:lang w:val="en-US"/>
+          <w:lang w:val="en-GB"/>
         </w:rPr>
       </w:pPr>
-      <w:r>
-        <w:rPr>
-          <w:rFonts w:ascii="Times New Roman" w:hAnsi="Times New Roman" w:cs="Times New Roman"/>
-          <w:lang w:val="en-US"/>
-        </w:rPr>
-        <w:t xml:space="preserve">Fugazza, M. and Robert-Nicoud, F. (2006) ‘Can South-South trade Liberalisation Stimulate North-South Trade?’, </w:t>
+      <w:proofErr w:type="spellStart"/>
+      <w:r>
+        <w:rPr>
+          <w:rFonts w:ascii="Times New Roman" w:hAnsi="Times New Roman" w:cs="Times New Roman"/>
+          <w:lang w:val="en-GB"/>
+        </w:rPr>
+        <w:t>Fugazza</w:t>
+      </w:r>
+      <w:proofErr w:type="spellEnd"/>
+      <w:r>
+        <w:rPr>
+          <w:rFonts w:ascii="Times New Roman" w:hAnsi="Times New Roman" w:cs="Times New Roman"/>
+          <w:lang w:val="en-GB"/>
+        </w:rPr>
+        <w:t>, M. and Robert-</w:t>
+      </w:r>
+      <w:proofErr w:type="spellStart"/>
+      <w:r>
+        <w:rPr>
+          <w:rFonts w:ascii="Times New Roman" w:hAnsi="Times New Roman" w:cs="Times New Roman"/>
+          <w:lang w:val="en-GB"/>
+        </w:rPr>
+        <w:t>Nicoud</w:t>
+      </w:r>
+      <w:proofErr w:type="spellEnd"/>
+      <w:r>
+        <w:rPr>
+          <w:rFonts w:ascii="Times New Roman" w:hAnsi="Times New Roman" w:cs="Times New Roman"/>
+          <w:lang w:val="en-GB"/>
+        </w:rPr>
+        <w:t xml:space="preserve">, F. (2006) ‘Can South-South trade Liberalisation Stimulate North-South Trade?’, </w:t>
       </w:r>
       <w:r>
         <w:rPr>
           <w:rFonts w:ascii="Times New Roman" w:hAnsi="Times New Roman" w:cs="Times New Roman"/>
           <w:i/>
           <w:iCs/>
-          <w:lang w:val="en-US"/>
+          <w:lang w:val="en-GB"/>
         </w:rPr>
         <w:t>Journal of Economic Integration</w:t>
       </w:r>
       <w:r>
         <w:rPr>
           <w:rFonts w:ascii="Times New Roman" w:hAnsi="Times New Roman" w:cs="Times New Roman"/>
-          <w:lang w:val="en-US"/>
+          <w:lang w:val="en-GB"/>
         </w:rPr>
         <w:t>, 21(2), pp. 234–253.</w:t>
       </w:r>
@@ -1194,13 +1451,13 @@
         <w:pStyle w:val="Bibliography"/>
         <w:rPr>
           <w:rFonts w:ascii="Times New Roman" w:hAnsi="Times New Roman" w:cs="Times New Roman"/>
-          <w:lang w:val="en-US"/>
+          <w:lang w:val="en-GB"/>
         </w:rPr>
       </w:pPr>
       <w:r>
         <w:rPr>
           <w:rFonts w:ascii="Times New Roman" w:hAnsi="Times New Roman" w:cs="Times New Roman"/>
-          <w:lang w:val="en-US"/>
+          <w:lang w:val="en-GB"/>
         </w:rPr>
         <w:t xml:space="preserve">Hausmann, R., Hwang, J. and Rodrik, D. (2007) ‘What You Export Matters’, </w:t>
       </w:r>
@@ -1209,14 +1466,14 @@
           <w:rFonts w:ascii="Times New Roman" w:hAnsi="Times New Roman" w:cs="Times New Roman"/>
           <w:i/>
           <w:iCs/>
-          <w:lang w:val="en-US"/>
+          <w:lang w:val="en-GB"/>
         </w:rPr>
         <w:t>Journal of Economic Growth</w:t>
       </w:r>
       <w:r>
         <w:rPr>
           <w:rFonts w:ascii="Times New Roman" w:hAnsi="Times New Roman" w:cs="Times New Roman"/>
-          <w:lang w:val="en-US"/>
+          <w:lang w:val="en-GB"/>
         </w:rPr>
         <w:t>, 12(1), pp. 1–25.</w:t>
       </w:r>
@@ -1226,13 +1483,13 @@
         <w:pStyle w:val="Bibliography"/>
         <w:rPr>
           <w:rFonts w:ascii="Times New Roman" w:hAnsi="Times New Roman" w:cs="Times New Roman"/>
-          <w:lang w:val="en-US"/>
+          <w:lang w:val="en-GB"/>
         </w:rPr>
       </w:pPr>
       <w:r>
         <w:rPr>
           <w:rFonts w:ascii="Times New Roman" w:hAnsi="Times New Roman" w:cs="Times New Roman"/>
-          <w:lang w:val="en-US"/>
+          <w:lang w:val="en-GB"/>
         </w:rPr>
         <w:t xml:space="preserve">Kohl, T. (2014) ‘Do we really know that trade agreements increase trade?’, </w:t>
       </w:r>
@@ -1241,14 +1498,45 @@
           <w:rFonts w:ascii="Times New Roman" w:hAnsi="Times New Roman" w:cs="Times New Roman"/>
           <w:i/>
           <w:iCs/>
-          <w:lang w:val="en-US"/>
-        </w:rPr>
-        <w:t>Review of World Economics / Weltwirtschaftliches Archiv</w:t>
-      </w:r>
-      <w:r>
-        <w:rPr>
-          <w:rFonts w:ascii="Times New Roman" w:hAnsi="Times New Roman" w:cs="Times New Roman"/>
-          <w:lang w:val="en-US"/>
+          <w:lang w:val="en-GB"/>
+        </w:rPr>
+        <w:t xml:space="preserve">Review of World Economics / </w:t>
+      </w:r>
+      <w:proofErr w:type="spellStart"/>
+      <w:r>
+        <w:rPr>
+          <w:rFonts w:ascii="Times New Roman" w:hAnsi="Times New Roman" w:cs="Times New Roman"/>
+          <w:i/>
+          <w:iCs/>
+          <w:lang w:val="en-GB"/>
+        </w:rPr>
+        <w:t>Weltwirtschaftliches</w:t>
+      </w:r>
+      <w:proofErr w:type="spellEnd"/>
+      <w:r>
+        <w:rPr>
+          <w:rFonts w:ascii="Times New Roman" w:hAnsi="Times New Roman" w:cs="Times New Roman"/>
+          <w:i/>
+          <w:iCs/>
+          <w:lang w:val="en-GB"/>
+        </w:rPr>
+        <w:t xml:space="preserve"> </w:t>
+      </w:r>
+      <w:proofErr w:type="spellStart"/>
+      <w:r>
+        <w:rPr>
+          <w:rFonts w:ascii="Times New Roman" w:hAnsi="Times New Roman" w:cs="Times New Roman"/>
+          <w:i/>
+          <w:iCs/>
+          <w:lang w:val="en-GB"/>
+        </w:rPr>
+        <w:t>Archiv</w:t>
+      </w:r>
+      <w:proofErr w:type="spellEnd"/>
+      <w:r>
+        <w:rPr>
+          <w:rFonts w:ascii="Times New Roman" w:hAnsi="Times New Roman" w:cs="Times New Roman"/>
+          <w:lang w:val="en-GB"/>
         </w:rPr>
         <w:t>, 150(3), pp. 443–469.</w:t>
       </w:r>
@@ -1258,13 +1546,13 @@
         <w:pStyle w:val="Bibliography"/>
         <w:rPr>
           <w:rFonts w:ascii="Times New Roman" w:hAnsi="Times New Roman" w:cs="Times New Roman"/>
-          <w:lang w:val="en-US"/>
+          <w:lang w:val="en-GB"/>
         </w:rPr>
       </w:pPr>
       <w:r>
         <w:rPr>
           <w:rFonts w:ascii="Times New Roman" w:hAnsi="Times New Roman" w:cs="Times New Roman"/>
-          <w:lang w:val="en-US"/>
+          <w:lang w:val="en-GB"/>
         </w:rPr>
         <w:t xml:space="preserve">Krugman, P. (1995) ‘Growing World Trade: Causes and Consequences’, </w:t>
       </w:r>
@@ -1273,14 +1561,14 @@
           <w:rFonts w:ascii="Times New Roman" w:hAnsi="Times New Roman" w:cs="Times New Roman"/>
           <w:i/>
           <w:iCs/>
-          <w:lang w:val="en-US"/>
+          <w:lang w:val="en-GB"/>
         </w:rPr>
         <w:t>Brookings Papers on Economic Activity</w:t>
       </w:r>
       <w:r>
         <w:rPr>
           <w:rFonts w:ascii="Times New Roman" w:hAnsi="Times New Roman" w:cs="Times New Roman"/>
-          <w:lang w:val="en-US"/>
+          <w:lang w:val="en-GB"/>
         </w:rPr>
         <w:t xml:space="preserve"> [Preprint].</w:t>
       </w:r>
@@ -1290,15 +1578,24 @@
         <w:pStyle w:val="Bibliography"/>
         <w:rPr>
           <w:rFonts w:ascii="Times New Roman" w:hAnsi="Times New Roman" w:cs="Times New Roman"/>
-          <w:lang w:val="en-US"/>
+          <w:lang w:val="en-GB"/>
         </w:rPr>
       </w:pPr>
-      <w:r>
-        <w:rPr>
-          <w:rFonts w:ascii="Times New Roman" w:hAnsi="Times New Roman" w:cs="Times New Roman"/>
-          <w:lang w:val="en-US"/>
-        </w:rPr>
-        <w:t>Mayda, A.M. and Steinberg, C. (2007) ‘Do South-South Trade Agreements Increase Trade? Commodity-Level Evidence from COMESA’. Rochester, NY. Available at: https://papers.ssrn.com/abstract=967881 (Accessed: 13 August 2024).</w:t>
+      <w:proofErr w:type="spellStart"/>
+      <w:r>
+        <w:rPr>
+          <w:rFonts w:ascii="Times New Roman" w:hAnsi="Times New Roman" w:cs="Times New Roman"/>
+          <w:lang w:val="en-GB"/>
+        </w:rPr>
+        <w:t>Mayda</w:t>
+      </w:r>
+      <w:proofErr w:type="spellEnd"/>
+      <w:r>
+        <w:rPr>
+          <w:rFonts w:ascii="Times New Roman" w:hAnsi="Times New Roman" w:cs="Times New Roman"/>
+          <w:lang w:val="en-GB"/>
+        </w:rPr>
+        <w:t>, A.M. and Steinberg, C. (2007) ‘Do South-South Trade Agreements Increase Trade? Commodity-Level Evidence from COMESA’. Rochester, NY. Available at: https://papers.ssrn.com/abstract=967881 (Accessed: 13 August 2024).</w:t>
       </w:r>
     </w:p>
     <w:p>
@@ -1306,13 +1603,13 @@
         <w:pStyle w:val="Bibliography"/>
         <w:rPr>
           <w:rFonts w:ascii="Times New Roman" w:hAnsi="Times New Roman" w:cs="Times New Roman"/>
-          <w:lang w:val="en-US"/>
+          <w:lang w:val="en-GB"/>
         </w:rPr>
       </w:pPr>
       <w:r>
         <w:rPr>
           <w:rFonts w:ascii="Times New Roman" w:hAnsi="Times New Roman" w:cs="Times New Roman"/>
-          <w:lang w:val="en-US"/>
+          <w:lang w:val="en-GB"/>
         </w:rPr>
         <w:t>Medvedev, D. (2006) ‘Preferential Trade Agreements and Their Role in World Trade’. Rochester, NY. Available at: https://papers.ssrn.com/abstract=938031 (Accessed: 13 August 2024).</w:t>
       </w:r>
@@ -1322,15 +1619,24 @@
         <w:pStyle w:val="Bibliography"/>
         <w:rPr>
           <w:rFonts w:ascii="Times New Roman" w:hAnsi="Times New Roman" w:cs="Times New Roman"/>
-          <w:lang w:val="en-US"/>
+          <w:lang w:val="en-GB"/>
         </w:rPr>
       </w:pPr>
-      <w:r>
-        <w:rPr>
-          <w:rFonts w:ascii="Times New Roman" w:hAnsi="Times New Roman" w:cs="Times New Roman"/>
-          <w:lang w:val="en-US"/>
-        </w:rPr>
-        <w:t>Puga, D. and Venables, A.J. (1998) ‘Trading Arrangements and Industrial Development’.</w:t>
+      <w:proofErr w:type="spellStart"/>
+      <w:r>
+        <w:rPr>
+          <w:rFonts w:ascii="Times New Roman" w:hAnsi="Times New Roman" w:cs="Times New Roman"/>
+          <w:lang w:val="en-GB"/>
+        </w:rPr>
+        <w:t>Puga</w:t>
+      </w:r>
+      <w:proofErr w:type="spellEnd"/>
+      <w:r>
+        <w:rPr>
+          <w:rFonts w:ascii="Times New Roman" w:hAnsi="Times New Roman" w:cs="Times New Roman"/>
+          <w:lang w:val="en-GB"/>
+        </w:rPr>
+        <w:t>, D. and Venables, A.J. (1998) ‘Trading Arrangements and Industrial Development’.</w:t>
       </w:r>
     </w:p>
     <w:p>
@@ -1338,29 +1644,61 @@
         <w:pStyle w:val="Bibliography"/>
         <w:rPr>
           <w:rFonts w:ascii="Times New Roman" w:hAnsi="Times New Roman" w:cs="Times New Roman"/>
-          <w:lang w:val="en-US"/>
+          <w:lang w:val="en-GB"/>
         </w:rPr>
       </w:pPr>
       <w:r>
         <w:rPr>
           <w:rFonts w:ascii="Times New Roman" w:hAnsi="Times New Roman" w:cs="Times New Roman"/>
-          <w:lang w:val="en-US"/>
-        </w:rPr>
-        <w:t xml:space="preserve">Sanguinetti, P., Siedschlag, I. and Martincus, C.V. (2010) ‘The Impact of South-South Preferential Trade Agreements on Industrial Development: An Empirical Test’, </w:t>
+          <w:lang w:val="en-GB"/>
+        </w:rPr>
+        <w:t xml:space="preserve">Sanguinetti, P., </w:t>
+      </w:r>
+      <w:proofErr w:type="spellStart"/>
+      <w:r>
+        <w:rPr>
+          <w:rFonts w:ascii="Times New Roman" w:hAnsi="Times New Roman" w:cs="Times New Roman"/>
+          <w:lang w:val="en-GB"/>
+        </w:rPr>
+        <w:t>Siedschlag</w:t>
+      </w:r>
+      <w:proofErr w:type="spellEnd"/>
+      <w:r>
+        <w:rPr>
+          <w:rFonts w:ascii="Times New Roman" w:hAnsi="Times New Roman" w:cs="Times New Roman"/>
+          <w:lang w:val="en-GB"/>
+        </w:rPr>
+        <w:t xml:space="preserve">, I. and </w:t>
+      </w:r>
+      <w:proofErr w:type="spellStart"/>
+      <w:r>
+        <w:rPr>
+          <w:rFonts w:ascii="Times New Roman" w:hAnsi="Times New Roman" w:cs="Times New Roman"/>
+          <w:lang w:val="en-GB"/>
+        </w:rPr>
+        <w:t>Martincus</w:t>
+      </w:r>
+      <w:proofErr w:type="spellEnd"/>
+      <w:r>
+        <w:rPr>
+          <w:rFonts w:ascii="Times New Roman" w:hAnsi="Times New Roman" w:cs="Times New Roman"/>
+          <w:lang w:val="en-GB"/>
+        </w:rPr>
+        <w:t xml:space="preserve">, C.V. (2010) ‘The Impact of South-South Preferential Trade Agreements on Industrial Development: An Empirical Test’, </w:t>
       </w:r>
       <w:r>
         <w:rPr>
           <w:rFonts w:ascii="Times New Roman" w:hAnsi="Times New Roman" w:cs="Times New Roman"/>
           <w:i/>
           <w:iCs/>
-          <w:lang w:val="en-US"/>
+          <w:lang w:val="en-GB"/>
         </w:rPr>
         <w:t>Journal of Economic Integration</w:t>
       </w:r>
       <w:r>
         <w:rPr>
           <w:rFonts w:ascii="Times New Roman" w:hAnsi="Times New Roman" w:cs="Times New Roman"/>
-          <w:lang w:val="en-US"/>
+          <w:lang w:val="en-GB"/>
         </w:rPr>
         <w:t>, 25(1), pp. 69–103.</w:t>
       </w:r>
@@ -1370,13 +1708,13 @@
         <w:pStyle w:val="Bibliography"/>
         <w:rPr>
           <w:rFonts w:ascii="Times New Roman" w:hAnsi="Times New Roman" w:cs="Times New Roman"/>
-          <w:lang w:val="en-US"/>
+          <w:lang w:val="en-GB"/>
         </w:rPr>
       </w:pPr>
       <w:r>
         <w:rPr>
           <w:rFonts w:ascii="Times New Roman" w:hAnsi="Times New Roman" w:cs="Times New Roman"/>
-          <w:lang w:val="en-US"/>
+          <w:lang w:val="en-GB"/>
         </w:rPr>
         <w:lastRenderedPageBreak/>
         <w:t xml:space="preserve">Schiff, M. and Wang, Y. (2008) ‘North-South and South-South Trade-Related Technology Diffusion: How Important Are They in Improving TFP Growth?’, </w:t>
@@ -1386,14 +1724,14 @@
           <w:rFonts w:ascii="Times New Roman" w:hAnsi="Times New Roman" w:cs="Times New Roman"/>
           <w:i/>
           <w:iCs/>
-          <w:lang w:val="en-US"/>
+          <w:lang w:val="en-GB"/>
         </w:rPr>
         <w:t>The Journal of Development Studies</w:t>
       </w:r>
       <w:r>
         <w:rPr>
           <w:rFonts w:ascii="Times New Roman" w:hAnsi="Times New Roman" w:cs="Times New Roman"/>
-          <w:lang w:val="en-US"/>
+          <w:lang w:val="en-GB"/>
         </w:rPr>
         <w:t>, 44(1), pp. 49–59. Available at: https://doi.org/10.1080/00220380701722282.</w:t>
       </w:r>
@@ -1403,13 +1741,13 @@
         <w:pStyle w:val="Bibliography"/>
         <w:rPr>
           <w:rFonts w:ascii="Times New Roman" w:hAnsi="Times New Roman" w:cs="Times New Roman"/>
-          <w:lang w:val="en-US"/>
+          <w:lang w:val="en-GB"/>
         </w:rPr>
       </w:pPr>
       <w:r>
         <w:rPr>
           <w:rFonts w:ascii="Times New Roman" w:hAnsi="Times New Roman" w:cs="Times New Roman"/>
-          <w:lang w:val="en-US"/>
+          <w:lang w:val="en-GB"/>
         </w:rPr>
         <w:t xml:space="preserve">Schiff, M.W., Winters, L.A. and Schiff, M. (2003) </w:t>
       </w:r>
@@ -1418,14 +1756,34 @@
           <w:rFonts w:ascii="Times New Roman" w:hAnsi="Times New Roman" w:cs="Times New Roman"/>
           <w:i/>
           <w:iCs/>
-          <w:lang w:val="en-US"/>
-        </w:rPr>
-        <w:t>Regional Integration And Development</w:t>
-      </w:r>
-      <w:r>
-        <w:rPr>
-          <w:rFonts w:ascii="Times New Roman" w:hAnsi="Times New Roman" w:cs="Times New Roman"/>
-          <w:lang w:val="en-US"/>
+          <w:lang w:val="en-GB"/>
+        </w:rPr>
+        <w:t xml:space="preserve">Regional Integration </w:t>
+      </w:r>
+      <w:proofErr w:type="gramStart"/>
+      <w:r>
+        <w:rPr>
+          <w:rFonts w:ascii="Times New Roman" w:hAnsi="Times New Roman" w:cs="Times New Roman"/>
+          <w:i/>
+          <w:iCs/>
+          <w:lang w:val="en-GB"/>
+        </w:rPr>
+        <w:t>And</w:t>
+      </w:r>
+      <w:proofErr w:type="gramEnd"/>
+      <w:r>
+        <w:rPr>
+          <w:rFonts w:ascii="Times New Roman" w:hAnsi="Times New Roman" w:cs="Times New Roman"/>
+          <w:i/>
+          <w:iCs/>
+          <w:lang w:val="en-GB"/>
+        </w:rPr>
+        <w:t xml:space="preserve"> Development</w:t>
+      </w:r>
+      <w:r>
+        <w:rPr>
+          <w:rFonts w:ascii="Times New Roman" w:hAnsi="Times New Roman" w:cs="Times New Roman"/>
+          <w:lang w:val="en-GB"/>
         </w:rPr>
         <w:t>. Washington, UNITED STATES: World Bank Publications. Available at: http://ebookcentral.proquest.com/lib/londonschoolecons/detail.action?docID=3050563 (Accessed: 12 August 2024).</w:t>
       </w:r>
@@ -1435,13 +1793,13 @@
         <w:pStyle w:val="Bibliography"/>
         <w:rPr>
           <w:rFonts w:ascii="Times New Roman" w:hAnsi="Times New Roman" w:cs="Times New Roman"/>
-          <w:lang w:val="en-US"/>
+          <w:lang w:val="en-GB"/>
         </w:rPr>
       </w:pPr>
       <w:r>
         <w:rPr>
           <w:rFonts w:ascii="Times New Roman" w:hAnsi="Times New Roman" w:cs="Times New Roman"/>
-          <w:lang w:val="en-US"/>
+          <w:lang w:val="en-GB"/>
         </w:rPr>
         <w:t>Thrasher, R.D. and Gallagher, K.P. (2008) ‘21st Century Trade Agreements: Implications for Long-Run Development Policy’, (2).</w:t>
       </w:r>
@@ -1451,13 +1809,13 @@
         <w:pStyle w:val="Bibliography"/>
         <w:rPr>
           <w:rFonts w:ascii="Times New Roman" w:hAnsi="Times New Roman" w:cs="Times New Roman"/>
-          <w:lang w:val="en-US"/>
+          <w:lang w:val="en-GB"/>
         </w:rPr>
       </w:pPr>
       <w:r>
         <w:rPr>
           <w:rFonts w:ascii="Times New Roman" w:hAnsi="Times New Roman" w:cs="Times New Roman"/>
-          <w:lang w:val="en-US"/>
+          <w:lang w:val="en-GB"/>
         </w:rPr>
         <w:t xml:space="preserve">UNIDO (2006) </w:t>
       </w:r>
@@ -1466,14 +1824,14 @@
           <w:rFonts w:ascii="Times New Roman" w:hAnsi="Times New Roman" w:cs="Times New Roman"/>
           <w:i/>
           <w:iCs/>
-          <w:lang w:val="en-US"/>
+          <w:lang w:val="en-GB"/>
         </w:rPr>
         <w:t>Industrial Development, Trade and Poverty Reduction through South-South Cooperation</w:t>
       </w:r>
       <w:r>
         <w:rPr>
           <w:rFonts w:ascii="Times New Roman" w:hAnsi="Times New Roman" w:cs="Times New Roman"/>
-          <w:lang w:val="en-US"/>
+          <w:lang w:val="en-GB"/>
         </w:rPr>
         <w:t>. Available at: https://www.unido.org/sites/default/files/2013-02/industrial_development_south_south_cooperation_0.pdf (Accessed: 13 August 2024).</w:t>
       </w:r>
@@ -1483,13 +1841,13 @@
         <w:pStyle w:val="Bibliography"/>
         <w:rPr>
           <w:rFonts w:ascii="Times New Roman" w:hAnsi="Times New Roman" w:cs="Times New Roman"/>
-          <w:lang w:val="en-US"/>
+          <w:lang w:val="en-GB"/>
         </w:rPr>
       </w:pPr>
       <w:r>
         <w:rPr>
           <w:rFonts w:ascii="Times New Roman" w:hAnsi="Times New Roman" w:cs="Times New Roman"/>
-          <w:lang w:val="en-US"/>
+          <w:lang w:val="en-GB"/>
         </w:rPr>
         <w:t xml:space="preserve">Venables, A.J. (2003) ‘Winners and Losers from Regional Integration Agreements’, </w:t>
       </w:r>
@@ -1498,14 +1856,14 @@
           <w:rFonts w:ascii="Times New Roman" w:hAnsi="Times New Roman" w:cs="Times New Roman"/>
           <w:i/>
           <w:iCs/>
-          <w:lang w:val="en-US"/>
+          <w:lang w:val="en-GB"/>
         </w:rPr>
         <w:t>The Economic Journal</w:t>
       </w:r>
       <w:r>
         <w:rPr>
           <w:rFonts w:ascii="Times New Roman" w:hAnsi="Times New Roman" w:cs="Times New Roman"/>
-          <w:lang w:val="en-US"/>
+          <w:lang w:val="en-GB"/>
         </w:rPr>
         <w:t>, 113(490), pp. 747–761. Available at: https://doi.org/10.1111/1468-0297.t01-1-00155.</w:t>
       </w:r>

</xml_diff>